<commit_message>
[AVL-53] Added additional documentation about RTOS scheduling
</commit_message>
<xml_diff>
--- a/UTD-RTOS/Documentation/src/RTOS and Scheduling.docx
+++ b/UTD-RTOS/Documentation/src/RTOS and Scheduling.docx
@@ -100,23 +100,7 @@
         <w:t xml:space="preserve">. </w:t>
       </w:r>
       <w:r>
-        <w:t xml:space="preserve">It is not perfectly analogous to a true RTOS, and many simplifying assumptions have been made about the architecture </w:t>
-      </w:r>
-      <w:proofErr w:type="gramStart"/>
-      <w:r>
-        <w:t>in an attempt to</w:t>
-      </w:r>
-      <w:proofErr w:type="gramEnd"/>
-      <w:r>
-        <w:t xml:space="preserve"> make student development easier. </w:t>
-      </w:r>
-      <w:proofErr w:type="gramStart"/>
-      <w:r>
-        <w:t>However</w:t>
-      </w:r>
-      <w:proofErr w:type="gramEnd"/>
-      <w:r>
-        <w:t xml:space="preserve"> many of the </w:t>
+        <w:t xml:space="preserve">It is not perfectly analogous to a true RTOS, and many simplifying assumptions have been made about the architecture in an attempt to make student development easier. However many of the </w:t>
       </w:r>
       <w:r>
         <w:t>same concepts touched upon in the classroom are applicable here.</w:t>
@@ -207,7 +191,11 @@
     </w:p>
     <w:p>
       <w:r>
+        <w:lastRenderedPageBreak/>
         <w:t>Tasks are run according to the order they are placed in the task list.</w:t>
+      </w:r>
+      <w:r>
+        <w:t xml:space="preserve"> The time between each frame is 0.125 seconds, which means there are 8 frames within a second. Despite this constraint, students are still expected to create multiple tasks to solve each problem scenario – it is not allowed to define one “super-task” that handles all functionality. </w:t>
       </w:r>
     </w:p>
     <w:sectPr>

</xml_diff>

<commit_message>
[AVL-68] Documentation for frame time has been updated
</commit_message>
<xml_diff>
--- a/UTD-RTOS/Documentation/src/RTOS and Scheduling.docx
+++ b/UTD-RTOS/Documentation/src/RTOS and Scheduling.docx
@@ -195,7 +195,19 @@
         <w:t>Tasks are run according to the order they are placed in the task list.</w:t>
       </w:r>
       <w:r>
-        <w:t xml:space="preserve"> The time between each frame is 0.125 seconds, which means there are 8 frames within a second. Despite this constraint, students are still expected to create multiple tasks to solve each problem scenario – it is not allowed to define one “super-task” that handles all functionality. </w:t>
+        <w:t xml:space="preserve"> The time between each frame is 0.</w:t>
+      </w:r>
+      <w:r>
+        <w:t>02</w:t>
+      </w:r>
+      <w:r>
+        <w:t xml:space="preserve"> seconds, which means there are </w:t>
+      </w:r>
+      <w:r>
+        <w:t>50</w:t>
+      </w:r>
+      <w:r>
+        <w:t xml:space="preserve"> frames within a second. Despite this constraint, students are still expected to create multiple tasks to solve each problem scenario – it is not allowed to define one “super-task” that handles all functionality. </w:t>
       </w:r>
     </w:p>
     <w:sectPr>

</xml_diff>